<commit_message>
The fith day of learning on C language
</commit_message>
<xml_diff>
--- a/Day_5/Devoirs.docx
+++ b/Day_5/Devoirs.docx
@@ -334,6 +334,24 @@
           <w:lang w:val="en-US"/>
         </w:rPr>
       </w:pPr>
+    </w:p>
+    <w:p>
+      <w:r>
+        <w:t>Cherchez à propos de la s</w:t>
+      </w:r>
+      <w:r>
+        <w:t xml:space="preserve">équence de </w:t>
+      </w:r>
+      <w:proofErr w:type="spellStart"/>
+      <w:r>
+        <w:t>fibonacci</w:t>
+      </w:r>
+      <w:proofErr w:type="spellEnd"/>
+    </w:p>
+    <w:p>
+      <w:r>
+        <w:t>Démontrer comment 6 ! sera calculé par la fonction récursive</w:t>
+      </w:r>
     </w:p>
     <w:sectPr>
       <w:pgSz w:w="11906" w:h="16838"/>

</xml_diff>